<commit_message>
[UPDATE] Update references and citation
</commit_message>
<xml_diff>
--- a/Chest_Xray_Assignment_Draft_v1-0.docx
+++ b/Chest_Xray_Assignment_Draft_v1-0.docx
@@ -5,8 +5,11 @@
     <w:sdt>
       <w:sdtPr>
         <w:rPr>
-          <w:rFonts w:eastAsiaTheme="majorEastAsia" w:cstheme="minorHAnsi"/>
+          <w:rFonts w:asciiTheme="majorHAnsi" w:eastAsiaTheme="majorEastAsia" w:hAnsiTheme="majorHAnsi" w:cstheme="minorHAnsi"/>
+          <w:b/>
+          <w:bCs/>
           <w:caps/>
+          <w:color w:val="4F81BD" w:themeColor="accent1"/>
           <w:sz w:val="24"/>
           <w:szCs w:val="24"/>
           <w:lang w:eastAsia="en-US"/>
@@ -19,11 +22,8 @@
       </w:sdtPr>
       <w:sdtEndPr>
         <w:rPr>
-          <w:rFonts w:asciiTheme="majorHAnsi" w:hAnsiTheme="majorHAnsi" w:cstheme="majorBidi"/>
-          <w:b/>
-          <w:bCs/>
+          <w:rFonts w:cstheme="majorBidi"/>
           <w:caps w:val="0"/>
-          <w:color w:val="4F81BD" w:themeColor="accent1"/>
           <w:sz w:val="26"/>
           <w:szCs w:val="26"/>
         </w:rPr>
@@ -563,33 +563,169 @@
         <w:t>7</w:t>
       </w:r>
       <w:r>
-        <w:t xml:space="preserve"> billion confirmed cases have been results in 235 countries, areas and territories</w:t>
-      </w:r>
-      <w:r>
-        <w:t xml:space="preserve"> according to</w:t>
+        <w:t xml:space="preserve"> billion confirmed cases have been results in 235 countries, areas and territories according to</w:t>
       </w:r>
       <w:r>
         <w:t xml:space="preserve"> announcement of</w:t>
       </w:r>
       <w:r>
         <w:t xml:space="preserve"> </w:t>
+      </w:r>
+      <w:r>
+        <w:t>WHO</w:t>
+      </w:r>
+      <w:r>
+        <w:t xml:space="preserve"> (2020).</w:t>
       </w:r>
       <w:r>
         <w:rPr>
           <w:b/>
           <w:bCs/>
         </w:rPr>
-        <w:t>WHO</w:t>
+        <w:t xml:space="preserve"> </w:t>
+      </w:r>
+      <w:r>
+        <w:t>Currently, early symptom diagnosing is highly importance to self-isolate the suspected people and decrease the risk of spreading to public community’s health due to lack of specific treatment or vaccine for this virus.</w:t>
+      </w:r>
+    </w:p>
+    <w:p>
+      <w:pPr>
+        <w:ind w:firstLine="720"/>
+        <w:jc w:val="both"/>
+      </w:pPr>
+      <w:r>
+        <w:t xml:space="preserve">In many countries, to detect suspected COVID-19 individuals, governments have applied </w:t>
+      </w:r>
+      <w:r>
+        <w:t xml:space="preserve">reverse transcriptase–polymerase chain reaction (RT-PCR) or collecting pharyngeal swabs or blood specimens to detect people who is </w:t>
+      </w:r>
+      <w:r>
+        <w:t>suspected</w:t>
+      </w:r>
+      <w:r>
+        <w:t xml:space="preserve"> as positive with COVID-19</w:t>
+      </w:r>
+      <w:r>
+        <w:t xml:space="preserve"> (Wang et al., 2020). </w:t>
+      </w:r>
+      <w:r>
+        <w:t>According to</w:t>
+      </w:r>
+      <w:r>
+        <w:t xml:space="preserve"> Department of Heath of </w:t>
+      </w:r>
+      <w:r>
+        <w:t>Australia Government</w:t>
+      </w:r>
+      <w:r>
+        <w:t xml:space="preserve"> (2020),</w:t>
       </w:r>
       <w:r>
         <w:rPr>
           <w:b/>
           <w:bCs/>
         </w:rPr>
-        <w:t xml:space="preserve"> (2020). </w:t>
-      </w:r>
-      <w:r>
-        <w:t>Currently, early symptom diagnosing is highly importance to self-isolate the suspected people and decrease the risk of spreading to public community’s health due to lack of specific treatment or vaccine for this virus.</w:t>
+        <w:t xml:space="preserve"> </w:t>
+      </w:r>
+      <w:r>
+        <w:t>it may take 1 or 2 days to get the results of PCR and while people is waiting for their testing result, they need to perform self-isolation at home. Compared to chest radiography, X-Ray imaging is a method which is easy to apply and fast diagnosis for pneumonia</w:t>
+      </w:r>
+      <w:r>
+        <w:t xml:space="preserve">. In the research of </w:t>
+      </w:r>
+      <w:proofErr w:type="spellStart"/>
+      <w:r>
+        <w:t>Kanne</w:t>
+      </w:r>
+      <w:proofErr w:type="spellEnd"/>
+      <w:r>
+        <w:t xml:space="preserve"> et al.</w:t>
+      </w:r>
+      <w:r>
+        <w:t xml:space="preserve"> (2020)</w:t>
+      </w:r>
+      <w:r>
+        <w:t>, the author reported that radiography images are able to visualize</w:t>
+      </w:r>
+      <w:r>
+        <w:t xml:space="preserve"> the correlation with COVID-19.</w:t>
+      </w:r>
+      <w:r>
+        <w:t xml:space="preserve"> </w:t>
+      </w:r>
+      <w:r>
+        <w:t xml:space="preserve">The symptoms of COVID-19 are reported to be as following, ground-glass (57%) and mixed attenuation (29%) </w:t>
+      </w:r>
+      <w:r>
+        <w:t>(Kong and Agarwal</w:t>
+      </w:r>
+      <w:r>
+        <w:t xml:space="preserve"> as cited in </w:t>
+      </w:r>
+      <w:proofErr w:type="spellStart"/>
+      <w:r>
+        <w:t>Minaee</w:t>
+      </w:r>
+      <w:proofErr w:type="spellEnd"/>
+      <w:r>
+        <w:t xml:space="preserve"> et al., 2020</w:t>
+      </w:r>
+      <w:r>
+        <w:t>),</w:t>
+      </w:r>
+      <w:r>
+        <w:t xml:space="preserve"> the pulmonary vessels are edged by ground glass pattern make it becomes more difficult to appreciate visually </w:t>
+      </w:r>
+      <w:r>
+        <w:t xml:space="preserve">reported in the research of </w:t>
+      </w:r>
+      <w:r>
+        <w:t>Feng</w:t>
+      </w:r>
+      <w:r>
+        <w:t xml:space="preserve"> et al. </w:t>
+      </w:r>
+      <w:r>
+        <w:t>(</w:t>
+      </w:r>
+      <w:r>
+        <w:t>2016</w:t>
+      </w:r>
+      <w:r>
+        <w:t>)</w:t>
+      </w:r>
+      <w:r>
+        <w:t>.</w:t>
+      </w:r>
+      <w:r>
+        <w:t xml:space="preserve"> In addition, </w:t>
+      </w:r>
+      <w:r>
+        <w:t>Asymmetric patchy or diffuse airspace opacities are also reported for COVID-</w:t>
+      </w:r>
+      <w:r>
+        <w:t>19 (Rodrigues</w:t>
+      </w:r>
+      <w:r>
+        <w:t xml:space="preserve"> et al.</w:t>
+      </w:r>
+      <w:r>
+        <w:t>, 2020).</w:t>
+      </w:r>
+      <w:r>
+        <w:t xml:space="preserve"> These abnormalities are only be</w:t>
+      </w:r>
+      <w:r>
+        <w:t xml:space="preserve"> observed </w:t>
+      </w:r>
+      <w:r>
+        <w:t>by expert radiologists. However, the ratio between trained radiologists and suspected cases is imbalance and with the number of suspected cases continues to increase, an automatic method for identification of such subtle abnormalities to assist with diagnosis is crucial. Therefore, Artificial Intelligence</w:t>
+      </w:r>
+      <w:r>
+        <w:t xml:space="preserve"> (AI)</w:t>
+      </w:r>
+      <w:r>
+        <w:t xml:space="preserve"> solutions are promising methods which are significant for solving such problems.</w:t>
       </w:r>
     </w:p>
     <w:p>
@@ -598,199 +734,6 @@
         <w:jc w:val="both"/>
       </w:pPr>
       <w:r>
-        <w:t xml:space="preserve">In many countries, to detect suspected COVID-19 individuals, governments have applied </w:t>
-      </w:r>
-      <w:r>
-        <w:t>reverse transcriptase–polymerase chain reaction (RT-PCR) or collecting pharyngeal swabs or blood specimens to detect people who is suspected as positive with COVID-19</w:t>
-      </w:r>
-      <w:r>
-        <w:t xml:space="preserve"> (Wang et al., 2020). Regardin</w:t>
-      </w:r>
-      <w:r>
-        <w:t xml:space="preserve">g Department of Heath of </w:t>
-      </w:r>
-      <w:r>
-        <w:rPr>
-          <w:b/>
-          <w:bCs/>
-        </w:rPr>
-        <w:t>Australia Government</w:t>
-      </w:r>
-      <w:r>
-        <w:rPr>
-          <w:b/>
-          <w:bCs/>
-        </w:rPr>
-        <w:t xml:space="preserve"> (2020), </w:t>
-      </w:r>
-      <w:r>
-        <w:t>it may take 1 or 2 days to get the results of PCR and while people is waiting for their testing result, they need to perform self-isolation at home. Compared to chest radiography, X-Ray imaging is a method which is easy to apply and fast diagnosis for pneumonia</w:t>
-      </w:r>
-      <w:r>
-        <w:t xml:space="preserve">. In the research of </w:t>
-      </w:r>
-      <w:proofErr w:type="spellStart"/>
-      <w:r>
-        <w:rPr>
-          <w:b/>
-          <w:bCs/>
-        </w:rPr>
-        <w:t>Kanne</w:t>
-      </w:r>
-      <w:proofErr w:type="spellEnd"/>
-      <w:r>
-        <w:rPr>
-          <w:b/>
-          <w:bCs/>
-        </w:rPr>
-        <w:t xml:space="preserve"> et al.</w:t>
-      </w:r>
-      <w:r>
-        <w:rPr>
-          <w:b/>
-          <w:bCs/>
-        </w:rPr>
-        <w:t xml:space="preserve"> (2020)</w:t>
-      </w:r>
-      <w:r>
-        <w:t>, the author reported that radiography images are able to visualize</w:t>
-      </w:r>
-      <w:r>
-        <w:t xml:space="preserve"> the correlation with COVID-19.</w:t>
-      </w:r>
-      <w:r>
-        <w:t xml:space="preserve"> </w:t>
-      </w:r>
-      <w:r>
-        <w:t xml:space="preserve">The symptoms of COVID-19 are reported to be as following, ground-glass (57%) and mixed attenuation (29%) </w:t>
-      </w:r>
-      <w:r>
-        <w:rPr>
-          <w:b/>
-          <w:bCs/>
-        </w:rPr>
-        <w:t>(Kong and Agarwal</w:t>
-      </w:r>
-      <w:r>
-        <w:rPr>
-          <w:b/>
-          <w:bCs/>
-        </w:rPr>
-        <w:t xml:space="preserve"> as cited in </w:t>
-      </w:r>
-      <w:proofErr w:type="spellStart"/>
-      <w:r>
-        <w:rPr>
-          <w:b/>
-          <w:bCs/>
-        </w:rPr>
-        <w:t>Minaee</w:t>
-      </w:r>
-      <w:proofErr w:type="spellEnd"/>
-      <w:r>
-        <w:rPr>
-          <w:b/>
-          <w:bCs/>
-        </w:rPr>
-        <w:t xml:space="preserve"> et al., 2020</w:t>
-      </w:r>
-      <w:r>
-        <w:rPr>
-          <w:b/>
-          <w:bCs/>
-        </w:rPr>
-        <w:t>),</w:t>
-      </w:r>
-      <w:r>
-        <w:t xml:space="preserve"> the pulmonary vessels are edged by ground glass pattern make it becomes more difficult to appreciate visually </w:t>
-      </w:r>
-      <w:r>
-        <w:t xml:space="preserve">reported in the research of </w:t>
-      </w:r>
-      <w:r>
-        <w:rPr>
-          <w:b/>
-          <w:bCs/>
-        </w:rPr>
-        <w:t>Feng</w:t>
-      </w:r>
-      <w:r>
-        <w:rPr>
-          <w:b/>
-          <w:bCs/>
-        </w:rPr>
-        <w:t xml:space="preserve"> et al. </w:t>
-      </w:r>
-      <w:r>
-        <w:rPr>
-          <w:b/>
-          <w:bCs/>
-        </w:rPr>
-        <w:t>(</w:t>
-      </w:r>
-      <w:r>
-        <w:rPr>
-          <w:b/>
-          <w:bCs/>
-        </w:rPr>
-        <w:t>2016</w:t>
-      </w:r>
-      <w:r>
-        <w:rPr>
-          <w:b/>
-          <w:bCs/>
-        </w:rPr>
-        <w:t>)</w:t>
-      </w:r>
-      <w:r>
-        <w:t xml:space="preserve">. In addition, </w:t>
-      </w:r>
-      <w:r>
-        <w:t xml:space="preserve">Asymmetric patchy or diffuse airspace opacities are also reported for COVID-19 </w:t>
-      </w:r>
-      <w:r>
-        <w:rPr>
-          <w:b/>
-          <w:bCs/>
-        </w:rPr>
-        <w:t>(Rodrigues</w:t>
-      </w:r>
-      <w:r>
-        <w:rPr>
-          <w:b/>
-          <w:bCs/>
-        </w:rPr>
-        <w:t xml:space="preserve"> et al.</w:t>
-      </w:r>
-      <w:r>
-        <w:rPr>
-          <w:b/>
-          <w:bCs/>
-        </w:rPr>
-        <w:t>, 2020)</w:t>
-      </w:r>
-      <w:r>
-        <w:t>. These abnormalities are only be</w:t>
-      </w:r>
-      <w:r>
-        <w:t xml:space="preserve"> observed </w:t>
-      </w:r>
-      <w:r>
-        <w:t>by expert radiologists. However, the ratio between trained radiologists and suspected cases is imbalance and with the number of suspected cases continues to increase, an automatic method for identification of such subtle abnormalities to assist with diagnosis is crucial. Therefore, Artificial Intelligence</w:t>
-      </w:r>
-      <w:r>
-        <w:t xml:space="preserve"> (AI)</w:t>
-      </w:r>
-      <w:r>
-        <w:t xml:space="preserve"> solutions are promising methods which are significant for solving such problems.</w:t>
-      </w:r>
-    </w:p>
-    <w:p>
-      <w:pPr>
-        <w:ind w:firstLine="720"/>
-        <w:jc w:val="both"/>
-      </w:pPr>
-      <w:r>
         <w:t xml:space="preserve">The pandemic that caused by COVID-19 has raised an alarm to the way people react to diseases and viruses. Although machine learning was applied to support medical image classification, this </w:t>
       </w:r>
       <w:r>
@@ -803,42 +746,10 @@
         <w:t xml:space="preserve"> X-Ray</w:t>
       </w:r>
       <w:r>
-        <w:t xml:space="preserve"> images of lungs without requiring feature extraction. Deep learning model, or more specifically Convolutional Neural Networks (CNN) have been proved that outstrip traditional AI approaches in the field of computer vision in recent years, and have been applied widely to solve various problems, such as classification, segmentation, face recognition, to super-resolution and image enhancement </w:t>
-      </w:r>
-      <w:r>
-        <w:rPr>
-          <w:b/>
-          <w:bCs/>
-        </w:rPr>
-        <w:t>(</w:t>
-      </w:r>
-      <w:r>
-        <w:rPr>
-          <w:b/>
-          <w:bCs/>
-        </w:rPr>
-        <w:t>Li</w:t>
-      </w:r>
-      <w:r>
-        <w:rPr>
-          <w:b/>
-          <w:bCs/>
-        </w:rPr>
-        <w:t xml:space="preserve"> et al., 201</w:t>
-      </w:r>
-      <w:r>
-        <w:rPr>
-          <w:b/>
-          <w:bCs/>
-        </w:rPr>
-        <w:t>8</w:t>
-      </w:r>
-      <w:r>
-        <w:rPr>
-          <w:b/>
-          <w:bCs/>
-        </w:rPr>
-        <w:t xml:space="preserve">; </w:t>
+        <w:t xml:space="preserve"> images of lungs without requiring feature extraction. Deep learning model, or more specifically Convolutional Neural Networks (CNN) have been proved that outstrip traditional AI approaches in the field of computer vision in recent years, and have been applied widely to solve various problems, such as classification, segmentation, face recognition, to super-resolution and image </w:t>
+      </w:r>
+      <w:r>
+        <w:t>enhancement (</w:t>
       </w:r>
       <w:r>
         <w:rPr>
@@ -848,41 +759,21 @@
       </w:r>
       <w:r>
         <w:rPr>
-          <w:b/>
-          <w:bCs/>
+          <w:noProof/>
         </w:rPr>
-        <w:t>;</w:t>
-      </w:r>
-      <w:r>
-        <w:rPr>
-          <w:b/>
-          <w:bCs/>
-        </w:rPr>
-        <w:t xml:space="preserve"> Li</w:t>
-      </w:r>
-      <w:r>
-        <w:rPr>
-          <w:b/>
-          <w:bCs/>
-        </w:rPr>
+        <w:t xml:space="preserve">; </w:t>
+      </w:r>
+      <w:r>
+        <w:t>Li</w:t>
+      </w:r>
+      <w:r>
         <w:t xml:space="preserve"> et al., 201</w:t>
       </w:r>
       <w:r>
-        <w:rPr>
-          <w:b/>
-          <w:bCs/>
-        </w:rPr>
         <w:t>8</w:t>
       </w:r>
       <w:r>
-        <w:rPr>
-          <w:b/>
-          <w:bCs/>
-        </w:rPr>
-        <w:t>)</w:t>
-      </w:r>
-      <w:r>
-        <w:t>.</w:t>
+        <w:t>).</w:t>
       </w:r>
     </w:p>
     <w:p>
@@ -901,17 +792,22 @@
         <w:t>COVID-19 dataset</w:t>
       </w:r>
       <w:r>
-        <w:t xml:space="preserve"> of </w:t>
-      </w:r>
-      <w:r>
-        <w:rPr>
-          <w:b/>
-          <w:bCs/>
-        </w:rPr>
-        <w:t>Wang et at. (2020)</w:t>
-      </w:r>
-      <w:r>
-        <w:t xml:space="preserve">, and evaluate </w:t>
+        <w:t xml:space="preserve"> </w:t>
+      </w:r>
+      <w:r>
+        <w:t>of Wang et a</w:t>
+      </w:r>
+      <w:r>
+        <w:t>l</w:t>
+      </w:r>
+      <w:r>
+        <w:t>. (2020)</w:t>
+      </w:r>
+      <w:r>
+        <w:t>,</w:t>
+      </w:r>
+      <w:r>
+        <w:t xml:space="preserve"> and evaluate </w:t>
       </w:r>
       <w:r>
         <w:t xml:space="preserve">the </w:t>
@@ -1188,7 +1084,40 @@
         <w:ind w:left="720" w:hanging="720"/>
       </w:pPr>
       <w:r>
-        <w:t xml:space="preserve">Government, D. o. H. o. A. (2020). </w:t>
+        <w:t>Department</w:t>
+      </w:r>
+      <w:r>
+        <w:t xml:space="preserve"> </w:t>
+      </w:r>
+      <w:r>
+        <w:t>of</w:t>
+      </w:r>
+      <w:r>
+        <w:t xml:space="preserve"> </w:t>
+      </w:r>
+      <w:r>
+        <w:t>Heath</w:t>
+      </w:r>
+      <w:r>
+        <w:t xml:space="preserve"> </w:t>
+      </w:r>
+      <w:r>
+        <w:t>of</w:t>
+      </w:r>
+      <w:r>
+        <w:t xml:space="preserve"> </w:t>
+      </w:r>
+      <w:r>
+        <w:t>Australia</w:t>
+      </w:r>
+      <w:r>
+        <w:t xml:space="preserve"> </w:t>
+      </w:r>
+      <w:r>
+        <w:t>Government</w:t>
+      </w:r>
+      <w:r>
+        <w:t xml:space="preserve">. (2020). </w:t>
       </w:r>
       <w:r>
         <w:rPr>
@@ -4611,6 +4540,7 @@
   <w:style w:type="character" w:default="1" w:styleId="DefaultParagraphFont">
     <w:name w:val="Default Paragraph Font"/>
     <w:uiPriority w:val="1"/>
+    <w:semiHidden/>
     <w:unhideWhenUsed/>
   </w:style>
   <w:style w:type="table" w:default="1" w:styleId="TableNormal">

</xml_diff>

<commit_message>
[UPDATE] Add Git link to Document
</commit_message>
<xml_diff>
--- a/Chest_Xray_Assignment_Draft_v1-0.docx
+++ b/Chest_Xray_Assignment_Draft_v1-0.docx
@@ -325,7 +325,6 @@
               <w:lang w:eastAsia="ja-JP"/>
             </w:rPr>
           </w:pPr>
-          <w:proofErr w:type="gramStart"/>
           <w:r>
             <w:rPr>
               <w:rFonts w:ascii="Times New Roman" w:hAnsi="Times New Roman" w:cs="Times New Roman"/>
@@ -333,17 +332,7 @@
               <w:szCs w:val="24"/>
               <w:lang w:eastAsia="ja-JP"/>
             </w:rPr>
-            <w:t>An</w:t>
-          </w:r>
-          <w:proofErr w:type="gramEnd"/>
-          <w:r>
-            <w:rPr>
-              <w:rFonts w:ascii="Times New Roman" w:hAnsi="Times New Roman" w:cs="Times New Roman"/>
-              <w:sz w:val="24"/>
-              <w:szCs w:val="24"/>
-              <w:lang w:eastAsia="ja-JP"/>
-            </w:rPr>
-            <w:t xml:space="preserve"> Ngo – 10324399</w:t>
+            <w:t>An Ngo – 10324399</w:t>
           </w:r>
         </w:p>
         <w:p>
@@ -755,13 +744,7 @@
         <w:rPr>
           <w:noProof/>
         </w:rPr>
-        <w:t>Bhosle et al., 2018</w:t>
-      </w:r>
-      <w:r>
-        <w:rPr>
-          <w:noProof/>
-        </w:rPr>
-        <w:t xml:space="preserve">; </w:t>
+        <w:t xml:space="preserve">Bhosle et al., 2018; </w:t>
       </w:r>
       <w:r>
         <w:t>Li</w:t>
@@ -883,6 +866,21 @@
       </w:r>
       <w:r>
         <w:t xml:space="preserve"> In addition, we provide Area Under the Curve (AUC) to summarize the performance of models in our report.</w:t>
+      </w:r>
+    </w:p>
+    <w:p>
+      <w:pPr>
+        <w:ind w:left="450"/>
+        <w:jc w:val="both"/>
+      </w:pPr>
+      <w:r>
+        <w:t>The data availability including codes and dataset are now published on Git (</w:t>
+      </w:r>
+      <w:r>
+        <w:t>https://github.com/ifn-646/x_ray_project</w:t>
+      </w:r>
+      <w:r>
+        <w:t>)</w:t>
       </w:r>
     </w:p>
     <w:p>
@@ -1084,37 +1082,7 @@
         <w:ind w:left="720" w:hanging="720"/>
       </w:pPr>
       <w:r>
-        <w:t>Department</w:t>
-      </w:r>
-      <w:r>
-        <w:t xml:space="preserve"> </w:t>
-      </w:r>
-      <w:r>
-        <w:t>of</w:t>
-      </w:r>
-      <w:r>
-        <w:t xml:space="preserve"> </w:t>
-      </w:r>
-      <w:r>
-        <w:t>Heath</w:t>
-      </w:r>
-      <w:r>
-        <w:t xml:space="preserve"> </w:t>
-      </w:r>
-      <w:r>
-        <w:t>of</w:t>
-      </w:r>
-      <w:r>
-        <w:t xml:space="preserve"> </w:t>
-      </w:r>
-      <w:r>
-        <w:t>Australia</w:t>
-      </w:r>
-      <w:r>
-        <w:t xml:space="preserve"> </w:t>
-      </w:r>
-      <w:r>
-        <w:t>Government</w:t>
+        <w:t>Department of Heath of Australia Government</w:t>
       </w:r>
       <w:r>
         <w:t xml:space="preserve">. (2020). </w:t>

</xml_diff>

<commit_message>
[UPDATE] Fix title of report
</commit_message>
<xml_diff>
--- a/Chest_Xray_Assignment_Draft_v1-0.docx
+++ b/Chest_Xray_Assignment_Draft_v1-0.docx
@@ -202,7 +202,25 @@
                         <w:sz w:val="50"/>
                         <w:szCs w:val="50"/>
                       </w:rPr>
-                      <w:t>PREDICTING SYMPTON COVID 19 FROM CHEST X-RAY IMAGES</w:t>
+                      <w:t>PREDICTING SYMPTO</w:t>
+                    </w:r>
+                    <w:r>
+                      <w:rPr>
+                        <w:rStyle w:val="TitleChar"/>
+                        <w:rFonts w:ascii="Times New Roman" w:hAnsi="Times New Roman" w:cs="Times New Roman"/>
+                        <w:sz w:val="50"/>
+                        <w:szCs w:val="50"/>
+                      </w:rPr>
+                      <w:t>M</w:t>
+                    </w:r>
+                    <w:r>
+                      <w:rPr>
+                        <w:rStyle w:val="TitleChar"/>
+                        <w:rFonts w:ascii="Times New Roman" w:hAnsi="Times New Roman" w:cs="Times New Roman"/>
+                        <w:sz w:val="50"/>
+                        <w:szCs w:val="50"/>
+                      </w:rPr>
+                      <w:t xml:space="preserve"> COVID 19 FROM CHEST X-RAY IMAGES</w:t>
                     </w:r>
                   </w:p>
                 </w:tc>
@@ -325,6 +343,7 @@
               <w:lang w:eastAsia="ja-JP"/>
             </w:rPr>
           </w:pPr>
+          <w:proofErr w:type="gramStart"/>
           <w:r>
             <w:rPr>
               <w:rFonts w:ascii="Times New Roman" w:hAnsi="Times New Roman" w:cs="Times New Roman"/>
@@ -332,7 +351,17 @@
               <w:szCs w:val="24"/>
               <w:lang w:eastAsia="ja-JP"/>
             </w:rPr>
-            <w:t>An Ngo – 10324399</w:t>
+            <w:t>An</w:t>
+          </w:r>
+          <w:proofErr w:type="gramEnd"/>
+          <w:r>
+            <w:rPr>
+              <w:rFonts w:ascii="Times New Roman" w:hAnsi="Times New Roman" w:cs="Times New Roman"/>
+              <w:sz w:val="24"/>
+              <w:szCs w:val="24"/>
+              <w:lang w:eastAsia="ja-JP"/>
+            </w:rPr>
+            <w:t xml:space="preserve"> Ngo – 10324399</w:t>
           </w:r>
         </w:p>
         <w:p>

</xml_diff>

<commit_message>
[UPDATE] Fix footer of report
</commit_message>
<xml_diff>
--- a/Chest_Xray_Assignment_Draft_v1-0.docx
+++ b/Chest_Xray_Assignment_Draft_v1-0.docx
@@ -282,7 +282,7 @@
                     <w:sz w:val="36"/>
                     <w:szCs w:val="36"/>
                   </w:rPr>
-                  <w:t>IFN 646 – BIOMEDICAL DATA SCIENCE</w:t>
+                  <w:t>IFN646 – BIOMEDICAL DATA SCIENCE</w:t>
                 </w:r>
               </w:p>
             </w:tc>
@@ -1459,6 +1459,7 @@
         <w:tab w:val="clear" w:pos="9360"/>
         <w:tab w:val="right" w:pos="9000"/>
       </w:tabs>
+      <w:jc w:val="center"/>
       <w:rPr>
         <w:rFonts w:ascii="Times New Roman" w:hAnsi="Times New Roman" w:cs="Times New Roman"/>
         <w:b/>
@@ -1471,40 +1472,7 @@
         <w:b/>
         <w:sz w:val="20"/>
       </w:rPr>
-      <w:t>Portfolio 2</w:t>
-    </w:r>
-    <w:r>
-      <w:rPr>
-        <w:rFonts w:ascii="Times New Roman" w:hAnsi="Times New Roman" w:cs="Times New Roman"/>
-        <w:b/>
-        <w:sz w:val="20"/>
-      </w:rPr>
-      <w:tab/>
-    </w:r>
-    <w:r>
-      <w:rPr>
-        <w:rFonts w:ascii="Times New Roman" w:hAnsi="Times New Roman" w:cs="Times New Roman"/>
-        <w:b/>
-        <w:sz w:val="20"/>
-      </w:rPr>
-      <w:tab/>
-      <w:t>9</w:t>
-    </w:r>
-    <w:r>
-      <w:rPr>
-        <w:rFonts w:ascii="Times New Roman" w:hAnsi="Times New Roman" w:cs="Times New Roman"/>
-        <w:b/>
-        <w:sz w:val="20"/>
-      </w:rPr>
-      <w:t>786198</w:t>
-    </w:r>
-    <w:r>
-      <w:rPr>
-        <w:rFonts w:ascii="Times New Roman" w:hAnsi="Times New Roman" w:cs="Times New Roman"/>
-        <w:b/>
-        <w:sz w:val="20"/>
-      </w:rPr>
-      <w:t xml:space="preserve"> – Long Ngan Nguyen</w:t>
+      <w:t>PREDICTING SYMPTOM COVID 19 FROM CHEST X-RAY IMAGES</w:t>
     </w:r>
   </w:p>
   <w:p>

</xml_diff>

<commit_message>
Draft report to turn it in. Chest_Xray_Project_Draft_v1-0.pdf
</commit_message>
<xml_diff>
--- a/Chest_Xray_Assignment_Draft_v1-0.docx
+++ b/Chest_Xray_Assignment_Draft_v1-0.docx
@@ -1,6 +1,6 @@
 
 <file path=word/document.xml><?xml version="1.0" encoding="utf-8"?>
-<w:document xmlns:wpc="http://schemas.microsoft.com/office/word/2010/wordprocessingCanvas" xmlns:cx="http://schemas.microsoft.com/office/drawing/2014/chartex" xmlns:cx1="http://schemas.microsoft.com/office/drawing/2015/9/8/chartex" xmlns:cx2="http://schemas.microsoft.com/office/drawing/2015/10/21/chartex" xmlns:cx3="http://schemas.microsoft.com/office/drawing/2016/5/9/chartex" xmlns:cx4="http://schemas.microsoft.com/office/drawing/2016/5/10/chartex" xmlns:cx5="http://schemas.microsoft.com/office/drawing/2016/5/11/chartex" xmlns:cx6="http://schemas.microsoft.com/office/drawing/2016/5/12/chartex" xmlns:cx7="http://schemas.microsoft.com/office/drawing/2016/5/13/chartex" xmlns:cx8="http://schemas.microsoft.com/office/drawing/2016/5/14/chartex" xmlns:mc="http://schemas.openxmlformats.org/markup-compatibility/2006" xmlns:aink="http://schemas.microsoft.com/office/drawing/2016/ink" xmlns:am3d="http://schemas.microsoft.com/office/drawing/2017/model3d" xmlns:o="urn:schemas-microsoft-com:office:office" xmlns:r="http://schemas.openxmlformats.org/officeDocument/2006/relationships" xmlns:m="http://schemas.openxmlformats.org/officeDocument/2006/math" xmlns:v="urn:schemas-microsoft-com:vml" xmlns:wp14="http://schemas.microsoft.com/office/word/2010/wordprocessingDrawing" xmlns:wp="http://schemas.openxmlformats.org/drawingml/2006/wordprocessingDrawing" xmlns:w10="urn:schemas-microsoft-com:office:word" xmlns:w="http://schemas.openxmlformats.org/wordprocessingml/2006/main" xmlns:w14="http://schemas.microsoft.com/office/word/2010/wordml" xmlns:w15="http://schemas.microsoft.com/office/word/2012/wordml" xmlns:w16cex="http://schemas.microsoft.com/office/word/2018/wordml/cex" xmlns:w16cid="http://schemas.microsoft.com/office/word/2016/wordml/cid" xmlns:w16="http://schemas.microsoft.com/office/word/2018/wordml" xmlns:w16se="http://schemas.microsoft.com/office/word/2015/wordml/symex" xmlns:wpg="http://schemas.microsoft.com/office/word/2010/wordprocessingGroup" xmlns:wpi="http://schemas.microsoft.com/office/word/2010/wordprocessingInk" xmlns:wne="http://schemas.microsoft.com/office/word/2006/wordml" xmlns:wps="http://schemas.microsoft.com/office/word/2010/wordprocessingShape" mc:Ignorable="w14 w15 w16se w16cid w16 w16cex wp14">
+<w:document xmlns:wpc="http://schemas.microsoft.com/office/word/2010/wordprocessingCanvas" xmlns:cx="http://schemas.microsoft.com/office/drawing/2014/chartex" xmlns:cx1="http://schemas.microsoft.com/office/drawing/2015/9/8/chartex" xmlns:cx2="http://schemas.microsoft.com/office/drawing/2015/10/21/chartex" xmlns:cx3="http://schemas.microsoft.com/office/drawing/2016/5/9/chartex" xmlns:cx4="http://schemas.microsoft.com/office/drawing/2016/5/10/chartex" xmlns:cx5="http://schemas.microsoft.com/office/drawing/2016/5/11/chartex" xmlns:cx6="http://schemas.microsoft.com/office/drawing/2016/5/12/chartex" xmlns:cx7="http://schemas.microsoft.com/office/drawing/2016/5/13/chartex" xmlns:cx8="http://schemas.microsoft.com/office/drawing/2016/5/14/chartex" xmlns:mc="http://schemas.openxmlformats.org/markup-compatibility/2006" xmlns:aink="http://schemas.microsoft.com/office/drawing/2016/ink" xmlns:am3d="http://schemas.microsoft.com/office/drawing/2017/model3d" xmlns:o="urn:schemas-microsoft-com:office:office" xmlns:r="http://schemas.openxmlformats.org/officeDocument/2006/relationships" xmlns:m="http://schemas.openxmlformats.org/officeDocument/2006/math" xmlns:v="urn:schemas-microsoft-com:vml" xmlns:wp14="http://schemas.microsoft.com/office/word/2010/wordprocessingDrawing" xmlns:wp="http://schemas.openxmlformats.org/drawingml/2006/wordprocessingDrawing" xmlns:w10="urn:schemas-microsoft-com:office:word" xmlns:w="http://schemas.openxmlformats.org/wordprocessingml/2006/main" xmlns:w14="http://schemas.microsoft.com/office/word/2010/wordml" xmlns:w15="http://schemas.microsoft.com/office/word/2012/wordml" xmlns:w16cid="http://schemas.microsoft.com/office/word/2016/wordml/cid" xmlns:w16se="http://schemas.microsoft.com/office/word/2015/wordml/symex" xmlns:wpg="http://schemas.microsoft.com/office/word/2010/wordprocessingGroup" xmlns:wpi="http://schemas.microsoft.com/office/word/2010/wordprocessingInk" xmlns:wne="http://schemas.microsoft.com/office/word/2006/wordml" xmlns:wps="http://schemas.microsoft.com/office/word/2010/wordprocessingShape" mc:Ignorable="w14 w15 w16se w16cid wp14">
   <w:body>
     <w:sdt>
       <w:sdtPr>
@@ -22,10 +22,13 @@
       </w:sdtPr>
       <w:sdtEndPr>
         <w:rPr>
-          <w:rFonts w:cstheme="majorBidi"/>
+          <w:rFonts w:asciiTheme="minorHAnsi" w:eastAsiaTheme="minorHAnsi" w:hAnsiTheme="minorHAnsi" w:cstheme="minorBidi"/>
+          <w:b w:val="0"/>
+          <w:bCs w:val="0"/>
           <w:caps w:val="0"/>
-          <w:sz w:val="26"/>
-          <w:szCs w:val="26"/>
+          <w:color w:val="auto"/>
+          <w:sz w:val="22"/>
+          <w:szCs w:val="22"/>
         </w:rPr>
       </w:sdtEndPr>
       <w:sdtContent>
@@ -202,7 +205,7 @@
                         <w:sz w:val="50"/>
                         <w:szCs w:val="50"/>
                       </w:rPr>
-                      <w:t>PREDICTING SYMPTO</w:t>
+                      <w:t>PREDICTING COVID</w:t>
                     </w:r>
                     <w:r>
                       <w:rPr>
@@ -211,7 +214,7 @@
                         <w:sz w:val="50"/>
                         <w:szCs w:val="50"/>
                       </w:rPr>
-                      <w:t>M</w:t>
+                      <w:t>-</w:t>
                     </w:r>
                     <w:r>
                       <w:rPr>
@@ -220,7 +223,25 @@
                         <w:sz w:val="50"/>
                         <w:szCs w:val="50"/>
                       </w:rPr>
-                      <w:t xml:space="preserve"> COVID 19 FROM CHEST X-RAY IMAGES</w:t>
+                      <w:t xml:space="preserve">19 </w:t>
+                    </w:r>
+                    <w:r>
+                      <w:rPr>
+                        <w:rStyle w:val="TitleChar"/>
+                        <w:rFonts w:ascii="Times New Roman" w:hAnsi="Times New Roman" w:cs="Times New Roman"/>
+                        <w:sz w:val="50"/>
+                        <w:szCs w:val="50"/>
+                      </w:rPr>
+                      <w:t xml:space="preserve">STATUS    </w:t>
+                    </w:r>
+                    <w:r>
+                      <w:rPr>
+                        <w:rStyle w:val="TitleChar"/>
+                        <w:rFonts w:ascii="Times New Roman" w:hAnsi="Times New Roman" w:cs="Times New Roman"/>
+                        <w:sz w:val="50"/>
+                        <w:szCs w:val="50"/>
+                      </w:rPr>
+                      <w:t>FROM CHEST X-RAY IMAGES</w:t>
                     </w:r>
                   </w:p>
                 </w:tc>
@@ -343,7 +364,6 @@
               <w:lang w:eastAsia="ja-JP"/>
             </w:rPr>
           </w:pPr>
-          <w:proofErr w:type="gramStart"/>
           <w:r>
             <w:rPr>
               <w:rFonts w:ascii="Times New Roman" w:hAnsi="Times New Roman" w:cs="Times New Roman"/>
@@ -351,17 +371,7 @@
               <w:szCs w:val="24"/>
               <w:lang w:eastAsia="ja-JP"/>
             </w:rPr>
-            <w:t>An</w:t>
-          </w:r>
-          <w:proofErr w:type="gramEnd"/>
-          <w:r>
-            <w:rPr>
-              <w:rFonts w:ascii="Times New Roman" w:hAnsi="Times New Roman" w:cs="Times New Roman"/>
-              <w:sz w:val="24"/>
-              <w:szCs w:val="24"/>
-              <w:lang w:eastAsia="ja-JP"/>
-            </w:rPr>
-            <w:t xml:space="preserve"> Ngo – 10324399</w:t>
+            <w:t>An Ngo – 10324399</w:t>
           </w:r>
         </w:p>
         <w:p>
@@ -424,16 +434,7 @@
               <w:szCs w:val="24"/>
               <w:lang w:eastAsia="ja-JP"/>
             </w:rPr>
-            <w:t>0</w:t>
-          </w:r>
-          <w:r>
-            <w:rPr>
-              <w:rFonts w:ascii="Times New Roman" w:hAnsi="Times New Roman" w:cs="Times New Roman"/>
-              <w:sz w:val="24"/>
-              <w:szCs w:val="24"/>
-              <w:lang w:eastAsia="ja-JP"/>
-            </w:rPr>
-            <w:t>6</w:t>
+            <w:t>14</w:t>
           </w:r>
           <w:r>
             <w:rPr>
@@ -516,9 +517,13 @@
           </w:pPr>
           <w:r>
             <w:lastRenderedPageBreak/>
+            <w:t xml:space="preserve">I. </w:t>
+          </w:r>
+          <w:r>
             <w:t>INTRODUCTION</w:t>
           </w:r>
         </w:p>
+        <w:p/>
       </w:sdtContent>
     </w:sdt>
     <w:p>
@@ -843,11 +848,8 @@
         <w:t xml:space="preserve">predicting </w:t>
       </w:r>
       <w:r>
-        <w:t xml:space="preserve">COVID-19 detection. However, since the medical images of COVID-19 are not widely published, there </w:t>
-      </w:r>
-      <w:r>
         <w:lastRenderedPageBreak/>
-        <w:t>is a limited number of available publicity images. Thus, in order to improve and measure the performance of COVID-19 detection experiment, we apply 2 following strategies</w:t>
+        <w:t>COVID-19 detection. However, since the medical images of COVID-19 are not widely published, there is a limited number of available publicity images. Thus, in order to improve and measure the performance of COVID-19 detection experiment, we apply 2 following strategies</w:t>
       </w:r>
       <w:r>
         <w:rPr>
@@ -905,9 +907,14 @@
       <w:r>
         <w:t>The data availability including codes and dataset are now published on Git (</w:t>
       </w:r>
-      <w:r>
-        <w:t>https://github.com/ifn-646/x_ray_project</w:t>
-      </w:r>
+      <w:hyperlink r:id="rId9" w:history="1">
+        <w:r>
+          <w:rPr>
+            <w:rStyle w:val="Hyperlink"/>
+          </w:rPr>
+          <w:t>https://github.com/ifn-646/x_ray_project</w:t>
+        </w:r>
+      </w:hyperlink>
       <w:r>
         <w:t>)</w:t>
       </w:r>
@@ -917,15 +924,40 @@
         <w:pStyle w:val="Heading2"/>
       </w:pPr>
       <w:r>
-        <w:t>COVID-Xray Dataset</w:t>
+        <w:t xml:space="preserve">II. </w:t>
+      </w:r>
+      <w:r>
+        <w:t>COVID-</w:t>
+      </w:r>
+      <w:r>
+        <w:t xml:space="preserve">19 </w:t>
+      </w:r>
+      <w:r>
+        <w:t>X</w:t>
+      </w:r>
+      <w:r>
+        <w:t>-</w:t>
+      </w:r>
+      <w:r>
+        <w:t>ray D</w:t>
+      </w:r>
+      <w:r>
+        <w:t>ATASET</w:t>
       </w:r>
     </w:p>
+    <w:p/>
     <w:p>
       <w:pPr>
         <w:ind w:firstLine="720"/>
       </w:pPr>
       <w:r>
-        <w:t xml:space="preserve">The COVID-X-ray dataset consists of chest X-rays from two datasets: Covid-19 </w:t>
+        <w:t>The COVID-</w:t>
+      </w:r>
+      <w:r>
+        <w:t xml:space="preserve">19 </w:t>
+      </w:r>
+      <w:r>
+        <w:t xml:space="preserve">X-ray dataset consists of chest X-rays from two datasets: Covid-19 </w:t>
       </w:r>
       <w:r>
         <w:t>Radiography</w:t>
@@ -982,6 +1014,33 @@
         </w:rPr>
         <w:t xml:space="preserve"> (Metadata) visualization figure shows that CT Scan was 14%).</w:t>
       </w:r>
+      <w:r>
+        <w:rPr>
+          <w:b/>
+          <w:bCs/>
+          <w:i/>
+          <w:iCs/>
+        </w:rPr>
+        <w:t xml:space="preserve"> (</w:t>
+      </w:r>
+      <w:r>
+        <w:rPr>
+          <w:b/>
+          <w:bCs/>
+          <w:i/>
+          <w:iCs/>
+        </w:rPr>
+        <w:t xml:space="preserve">need to </w:t>
+      </w:r>
+      <w:r>
+        <w:rPr>
+          <w:b/>
+          <w:bCs/>
+          <w:i/>
+          <w:iCs/>
+        </w:rPr>
+        <w:t>insert figure)</w:t>
+      </w:r>
     </w:p>
     <w:p>
       <w:pPr>
@@ -1004,21 +1063,90 @@
     </w:p>
     <w:p>
       <w:pPr>
-        <w:jc w:val="both"/>
+        <w:ind w:firstLine="720"/>
+        <w:rPr>
+          <w:rFonts w:asciiTheme="majorHAnsi" w:eastAsiaTheme="majorEastAsia" w:hAnsiTheme="majorHAnsi" w:cstheme="majorBidi"/>
+          <w:b/>
+          <w:bCs/>
+          <w:color w:val="4F81BD" w:themeColor="accent1"/>
+          <w:sz w:val="26"/>
+          <w:szCs w:val="26"/>
+        </w:rPr>
       </w:pPr>
     </w:p>
     <w:p>
       <w:pPr>
         <w:jc w:val="both"/>
-      </w:pPr>
+        <w:rPr>
+          <w:rFonts w:asciiTheme="majorHAnsi" w:eastAsiaTheme="majorEastAsia" w:hAnsiTheme="majorHAnsi" w:cstheme="majorBidi"/>
+          <w:b/>
+          <w:bCs/>
+          <w:color w:val="4F81BD" w:themeColor="accent1"/>
+          <w:sz w:val="26"/>
+          <w:szCs w:val="26"/>
+        </w:rPr>
+      </w:pPr>
+      <w:r>
+        <w:rPr>
+          <w:rFonts w:asciiTheme="majorHAnsi" w:eastAsiaTheme="majorEastAsia" w:hAnsiTheme="majorHAnsi" w:cstheme="majorBidi"/>
+          <w:b/>
+          <w:bCs/>
+          <w:color w:val="4F81BD" w:themeColor="accent1"/>
+          <w:sz w:val="26"/>
+          <w:szCs w:val="26"/>
+        </w:rPr>
+        <w:t>III. PROPOSED FRAMEWORK</w:t>
+      </w:r>
     </w:p>
     <w:p>
-      <w:r>
-        <w:br w:type="page"/>
+      <w:pPr>
+        <w:jc w:val="both"/>
+        <w:rPr>
+          <w:rFonts w:asciiTheme="majorHAnsi" w:eastAsiaTheme="majorEastAsia" w:hAnsiTheme="majorHAnsi" w:cstheme="majorBidi"/>
+          <w:b/>
+          <w:bCs/>
+          <w:color w:val="4F81BD" w:themeColor="accent1"/>
+          <w:sz w:val="26"/>
+          <w:szCs w:val="26"/>
+        </w:rPr>
+      </w:pPr>
+      <w:r>
+        <w:rPr>
+          <w:rFonts w:asciiTheme="majorHAnsi" w:eastAsiaTheme="majorEastAsia" w:hAnsiTheme="majorHAnsi" w:cstheme="majorBidi"/>
+          <w:b/>
+          <w:bCs/>
+          <w:color w:val="4F81BD" w:themeColor="accent1"/>
+          <w:sz w:val="26"/>
+          <w:szCs w:val="26"/>
+        </w:rPr>
+        <w:t>To be updated.</w:t>
       </w:r>
     </w:p>
     <w:p>
       <w:pPr>
+        <w:jc w:val="both"/>
+        <w:rPr>
+          <w:rFonts w:asciiTheme="majorHAnsi" w:eastAsiaTheme="majorEastAsia" w:hAnsiTheme="majorHAnsi" w:cstheme="majorBidi"/>
+          <w:b/>
+          <w:bCs/>
+          <w:color w:val="4F81BD" w:themeColor="accent1"/>
+          <w:sz w:val="26"/>
+          <w:szCs w:val="26"/>
+        </w:rPr>
+      </w:pPr>
+    </w:p>
+    <w:p>
+      <w:pPr>
+        <w:jc w:val="both"/>
+      </w:pPr>
+    </w:p>
+    <w:p>
+      <w:r>
+        <w:br w:type="page"/>
+      </w:r>
+    </w:p>
+    <w:p>
+      <w:pPr>
         <w:pStyle w:val="Heading2"/>
       </w:pPr>
       <w:r>
@@ -1026,6 +1154,7 @@
         <w:t xml:space="preserve">REFERENCES </w:t>
       </w:r>
     </w:p>
+    <w:p/>
     <w:p>
       <w:pPr>
         <w:pStyle w:val="EndNoteBibliography"/>
@@ -1052,7 +1181,7 @@
       <w:r>
         <w:t xml:space="preserve">(Special Issue 3), 373-377. </w:t>
       </w:r>
-      <w:hyperlink r:id="rId9" w:history="1">
+      <w:hyperlink r:id="rId10" w:history="1">
         <w:r>
           <w:rPr>
             <w:rStyle w:val="Hyperlink"/>
@@ -1087,7 +1216,7 @@
       <w:r>
         <w:t xml:space="preserve">(15). </w:t>
       </w:r>
-      <w:hyperlink r:id="rId10" w:history="1">
+      <w:hyperlink r:id="rId11" w:history="1">
         <w:r>
           <w:rPr>
             <w:rStyle w:val="Hyperlink"/>
@@ -1125,7 +1254,7 @@
       <w:r>
         <w:t xml:space="preserve">. </w:t>
       </w:r>
-      <w:hyperlink r:id="rId11" w:history="1">
+      <w:hyperlink r:id="rId12" w:history="1">
         <w:r>
           <w:rPr>
             <w:rStyle w:val="Hyperlink"/>
@@ -1157,7 +1286,7 @@
       <w:r>
         <w:t xml:space="preserve">(2), E113. </w:t>
       </w:r>
-      <w:hyperlink r:id="rId12" w:history="1">
+      <w:hyperlink r:id="rId13" w:history="1">
         <w:r>
           <w:rPr>
             <w:rStyle w:val="Hyperlink"/>
@@ -1192,7 +1321,7 @@
       <w:r>
         <w:t xml:space="preserve">, 15-22. </w:t>
       </w:r>
-      <w:hyperlink r:id="rId13" w:history="1">
+      <w:hyperlink r:id="rId14" w:history="1">
         <w:r>
           <w:rPr>
             <w:rStyle w:val="Hyperlink"/>
@@ -1227,7 +1356,7 @@
       <w:r>
         <w:t xml:space="preserve">, 650-665. </w:t>
       </w:r>
-      <w:hyperlink r:id="rId14" w:history="1">
+      <w:hyperlink r:id="rId15" w:history="1">
         <w:r>
           <w:rPr>
             <w:rStyle w:val="Hyperlink"/>
@@ -1262,7 +1391,7 @@
       <w:r>
         <w:t xml:space="preserve">. </w:t>
       </w:r>
-      <w:hyperlink r:id="rId15" w:history="1">
+      <w:hyperlink r:id="rId16" w:history="1">
         <w:r>
           <w:rPr>
             <w:rStyle w:val="Hyperlink"/>
@@ -1297,7 +1426,7 @@
       <w:r>
         <w:t xml:space="preserve">(5), 323-325. </w:t>
       </w:r>
-      <w:hyperlink r:id="rId16" w:history="1">
+      <w:hyperlink r:id="rId17" w:history="1">
         <w:r>
           <w:rPr>
             <w:rStyle w:val="Hyperlink"/>
@@ -1345,6 +1474,7 @@
         <w:ind w:left="720" w:hanging="720"/>
       </w:pPr>
       <w:r>
+        <w:lastRenderedPageBreak/>
         <w:t xml:space="preserve">Wang, W., Xu, Y., Gao, R., Lu, R., Han, K., Wu, G., &amp; Tan, W. (2020). Detection of SARS-CoV-2 in Different Types of Clinical Specimens. </w:t>
       </w:r>
       <w:r>
@@ -1356,7 +1486,7 @@
       <w:r>
         <w:t xml:space="preserve">(18), 1843-1844. </w:t>
       </w:r>
-      <w:hyperlink r:id="rId17" w:history="1">
+      <w:hyperlink r:id="rId18" w:history="1">
         <w:r>
           <w:rPr>
             <w:rStyle w:val="Hyperlink"/>
@@ -1391,7 +1521,7 @@
       <w:r>
         <w:t xml:space="preserve">. </w:t>
       </w:r>
-      <w:hyperlink r:id="rId18" w:history="1">
+      <w:hyperlink r:id="rId19" w:history="1">
         <w:r>
           <w:rPr>
             <w:rStyle w:val="Hyperlink"/>
@@ -1411,8 +1541,9 @@
       </w:r>
     </w:p>
     <w:sectPr>
-      <w:headerReference w:type="default" r:id="rId19"/>
-      <w:footerReference w:type="default" r:id="rId20"/>
+      <w:headerReference w:type="default" r:id="rId20"/>
+      <w:footerReference w:type="default" r:id="rId21"/>
+      <w:headerReference w:type="first" r:id="rId22"/>
       <w:type w:val="continuous"/>
       <w:pgSz w:w="11907" w:h="16839" w:code="9"/>
       <w:pgMar w:top="2016" w:right="1287" w:bottom="2016" w:left="1440" w:header="446" w:footer="288" w:gutter="0"/>
@@ -1426,7 +1557,7 @@
 </file>
 
 <file path=word/endnotes.xml><?xml version="1.0" encoding="utf-8"?>
-<w:endnotes xmlns:wpc="http://schemas.microsoft.com/office/word/2010/wordprocessingCanvas" xmlns:cx="http://schemas.microsoft.com/office/drawing/2014/chartex" xmlns:cx1="http://schemas.microsoft.com/office/drawing/2015/9/8/chartex" xmlns:cx2="http://schemas.microsoft.com/office/drawing/2015/10/21/chartex" xmlns:cx3="http://schemas.microsoft.com/office/drawing/2016/5/9/chartex" xmlns:cx4="http://schemas.microsoft.com/office/drawing/2016/5/10/chartex" xmlns:cx5="http://schemas.microsoft.com/office/drawing/2016/5/11/chartex" xmlns:cx6="http://schemas.microsoft.com/office/drawing/2016/5/12/chartex" xmlns:cx7="http://schemas.microsoft.com/office/drawing/2016/5/13/chartex" xmlns:cx8="http://schemas.microsoft.com/office/drawing/2016/5/14/chartex" xmlns:mc="http://schemas.openxmlformats.org/markup-compatibility/2006" xmlns:aink="http://schemas.microsoft.com/office/drawing/2016/ink" xmlns:am3d="http://schemas.microsoft.com/office/drawing/2017/model3d" xmlns:o="urn:schemas-microsoft-com:office:office" xmlns:r="http://schemas.openxmlformats.org/officeDocument/2006/relationships" xmlns:m="http://schemas.openxmlformats.org/officeDocument/2006/math" xmlns:v="urn:schemas-microsoft-com:vml" xmlns:wp14="http://schemas.microsoft.com/office/word/2010/wordprocessingDrawing" xmlns:wp="http://schemas.openxmlformats.org/drawingml/2006/wordprocessingDrawing" xmlns:w10="urn:schemas-microsoft-com:office:word" xmlns:w="http://schemas.openxmlformats.org/wordprocessingml/2006/main" xmlns:w14="http://schemas.microsoft.com/office/word/2010/wordml" xmlns:w15="http://schemas.microsoft.com/office/word/2012/wordml" xmlns:w16cex="http://schemas.microsoft.com/office/word/2018/wordml/cex" xmlns:w16cid="http://schemas.microsoft.com/office/word/2016/wordml/cid" xmlns:w16="http://schemas.microsoft.com/office/word/2018/wordml" xmlns:w16se="http://schemas.microsoft.com/office/word/2015/wordml/symex" xmlns:wpg="http://schemas.microsoft.com/office/word/2010/wordprocessingGroup" xmlns:wpi="http://schemas.microsoft.com/office/word/2010/wordprocessingInk" xmlns:wne="http://schemas.microsoft.com/office/word/2006/wordml" xmlns:wps="http://schemas.microsoft.com/office/word/2010/wordprocessingShape" mc:Ignorable="w14 w15 w16se w16cid w16 w16cex wp14">
+<w:endnotes xmlns:wpc="http://schemas.microsoft.com/office/word/2010/wordprocessingCanvas" xmlns:cx="http://schemas.microsoft.com/office/drawing/2014/chartex" xmlns:cx1="http://schemas.microsoft.com/office/drawing/2015/9/8/chartex" xmlns:cx2="http://schemas.microsoft.com/office/drawing/2015/10/21/chartex" xmlns:cx3="http://schemas.microsoft.com/office/drawing/2016/5/9/chartex" xmlns:cx4="http://schemas.microsoft.com/office/drawing/2016/5/10/chartex" xmlns:cx5="http://schemas.microsoft.com/office/drawing/2016/5/11/chartex" xmlns:cx6="http://schemas.microsoft.com/office/drawing/2016/5/12/chartex" xmlns:cx7="http://schemas.microsoft.com/office/drawing/2016/5/13/chartex" xmlns:cx8="http://schemas.microsoft.com/office/drawing/2016/5/14/chartex" xmlns:mc="http://schemas.openxmlformats.org/markup-compatibility/2006" xmlns:aink="http://schemas.microsoft.com/office/drawing/2016/ink" xmlns:am3d="http://schemas.microsoft.com/office/drawing/2017/model3d" xmlns:o="urn:schemas-microsoft-com:office:office" xmlns:r="http://schemas.openxmlformats.org/officeDocument/2006/relationships" xmlns:m="http://schemas.openxmlformats.org/officeDocument/2006/math" xmlns:v="urn:schemas-microsoft-com:vml" xmlns:wp14="http://schemas.microsoft.com/office/word/2010/wordprocessingDrawing" xmlns:wp="http://schemas.openxmlformats.org/drawingml/2006/wordprocessingDrawing" xmlns:w10="urn:schemas-microsoft-com:office:word" xmlns:w="http://schemas.openxmlformats.org/wordprocessingml/2006/main" xmlns:w14="http://schemas.microsoft.com/office/word/2010/wordml" xmlns:w15="http://schemas.microsoft.com/office/word/2012/wordml" xmlns:w16cid="http://schemas.microsoft.com/office/word/2016/wordml/cid" xmlns:w16se="http://schemas.microsoft.com/office/word/2015/wordml/symex" xmlns:wpg="http://schemas.microsoft.com/office/word/2010/wordprocessingGroup" xmlns:wpi="http://schemas.microsoft.com/office/word/2010/wordprocessingInk" xmlns:wne="http://schemas.microsoft.com/office/word/2006/wordml" xmlns:wps="http://schemas.microsoft.com/office/word/2010/wordprocessingShape" mc:Ignorable="w14 w15 w16se w16cid wp14">
   <w:endnote w:type="separator" w:id="-1">
     <w:p>
       <w:pPr>
@@ -1451,7 +1582,7 @@
 </file>
 
 <file path=word/footer1.xml><?xml version="1.0" encoding="utf-8"?>
-<w:ftr xmlns:wpc="http://schemas.microsoft.com/office/word/2010/wordprocessingCanvas" xmlns:cx="http://schemas.microsoft.com/office/drawing/2014/chartex" xmlns:cx1="http://schemas.microsoft.com/office/drawing/2015/9/8/chartex" xmlns:cx2="http://schemas.microsoft.com/office/drawing/2015/10/21/chartex" xmlns:cx3="http://schemas.microsoft.com/office/drawing/2016/5/9/chartex" xmlns:cx4="http://schemas.microsoft.com/office/drawing/2016/5/10/chartex" xmlns:cx5="http://schemas.microsoft.com/office/drawing/2016/5/11/chartex" xmlns:cx6="http://schemas.microsoft.com/office/drawing/2016/5/12/chartex" xmlns:cx7="http://schemas.microsoft.com/office/drawing/2016/5/13/chartex" xmlns:cx8="http://schemas.microsoft.com/office/drawing/2016/5/14/chartex" xmlns:mc="http://schemas.openxmlformats.org/markup-compatibility/2006" xmlns:aink="http://schemas.microsoft.com/office/drawing/2016/ink" xmlns:am3d="http://schemas.microsoft.com/office/drawing/2017/model3d" xmlns:o="urn:schemas-microsoft-com:office:office" xmlns:r="http://schemas.openxmlformats.org/officeDocument/2006/relationships" xmlns:m="http://schemas.openxmlformats.org/officeDocument/2006/math" xmlns:v="urn:schemas-microsoft-com:vml" xmlns:wp14="http://schemas.microsoft.com/office/word/2010/wordprocessingDrawing" xmlns:wp="http://schemas.openxmlformats.org/drawingml/2006/wordprocessingDrawing" xmlns:w10="urn:schemas-microsoft-com:office:word" xmlns:w="http://schemas.openxmlformats.org/wordprocessingml/2006/main" xmlns:w14="http://schemas.microsoft.com/office/word/2010/wordml" xmlns:w15="http://schemas.microsoft.com/office/word/2012/wordml" xmlns:w16cex="http://schemas.microsoft.com/office/word/2018/wordml/cex" xmlns:w16cid="http://schemas.microsoft.com/office/word/2016/wordml/cid" xmlns:w16="http://schemas.microsoft.com/office/word/2018/wordml" xmlns:w16se="http://schemas.microsoft.com/office/word/2015/wordml/symex" xmlns:wpg="http://schemas.microsoft.com/office/word/2010/wordprocessingGroup" xmlns:wpi="http://schemas.microsoft.com/office/word/2010/wordprocessingInk" xmlns:wne="http://schemas.microsoft.com/office/word/2006/wordml" xmlns:wps="http://schemas.microsoft.com/office/word/2010/wordprocessingShape" mc:Ignorable="w14 w15 w16se w16cid w16 w16cex wp14">
+<w:ftr xmlns:wpc="http://schemas.microsoft.com/office/word/2010/wordprocessingCanvas" xmlns:cx="http://schemas.microsoft.com/office/drawing/2014/chartex" xmlns:cx1="http://schemas.microsoft.com/office/drawing/2015/9/8/chartex" xmlns:cx2="http://schemas.microsoft.com/office/drawing/2015/10/21/chartex" xmlns:cx3="http://schemas.microsoft.com/office/drawing/2016/5/9/chartex" xmlns:cx4="http://schemas.microsoft.com/office/drawing/2016/5/10/chartex" xmlns:cx5="http://schemas.microsoft.com/office/drawing/2016/5/11/chartex" xmlns:cx6="http://schemas.microsoft.com/office/drawing/2016/5/12/chartex" xmlns:cx7="http://schemas.microsoft.com/office/drawing/2016/5/13/chartex" xmlns:cx8="http://schemas.microsoft.com/office/drawing/2016/5/14/chartex" xmlns:mc="http://schemas.openxmlformats.org/markup-compatibility/2006" xmlns:aink="http://schemas.microsoft.com/office/drawing/2016/ink" xmlns:am3d="http://schemas.microsoft.com/office/drawing/2017/model3d" xmlns:o="urn:schemas-microsoft-com:office:office" xmlns:r="http://schemas.openxmlformats.org/officeDocument/2006/relationships" xmlns:m="http://schemas.openxmlformats.org/officeDocument/2006/math" xmlns:v="urn:schemas-microsoft-com:vml" xmlns:wp14="http://schemas.microsoft.com/office/word/2010/wordprocessingDrawing" xmlns:wp="http://schemas.openxmlformats.org/drawingml/2006/wordprocessingDrawing" xmlns:w10="urn:schemas-microsoft-com:office:word" xmlns:w="http://schemas.openxmlformats.org/wordprocessingml/2006/main" xmlns:w14="http://schemas.microsoft.com/office/word/2010/wordml" xmlns:w15="http://schemas.microsoft.com/office/word/2012/wordml" xmlns:w16cid="http://schemas.microsoft.com/office/word/2016/wordml/cid" xmlns:w16se="http://schemas.microsoft.com/office/word/2015/wordml/symex" xmlns:wpg="http://schemas.microsoft.com/office/word/2010/wordprocessingGroup" xmlns:wpi="http://schemas.microsoft.com/office/word/2010/wordprocessingInk" xmlns:wne="http://schemas.microsoft.com/office/word/2006/wordml" xmlns:wps="http://schemas.microsoft.com/office/word/2010/wordprocessingShape" mc:Ignorable="w14 w15 w16se w16cid wp14">
   <w:p>
     <w:pPr>
       <w:pStyle w:val="Footer"/>
@@ -1471,7 +1602,7 @@
         <w:b/>
         <w:sz w:val="20"/>
       </w:rPr>
-      <w:t>Portfolio 2</w:t>
+      <w:tab/>
     </w:r>
     <w:r>
       <w:rPr>
@@ -1480,31 +1611,6 @@
         <w:sz w:val="20"/>
       </w:rPr>
       <w:tab/>
-    </w:r>
-    <w:r>
-      <w:rPr>
-        <w:rFonts w:ascii="Times New Roman" w:hAnsi="Times New Roman" w:cs="Times New Roman"/>
-        <w:b/>
-        <w:sz w:val="20"/>
-      </w:rPr>
-      <w:tab/>
-      <w:t>9</w:t>
-    </w:r>
-    <w:r>
-      <w:rPr>
-        <w:rFonts w:ascii="Times New Roman" w:hAnsi="Times New Roman" w:cs="Times New Roman"/>
-        <w:b/>
-        <w:sz w:val="20"/>
-      </w:rPr>
-      <w:t>786198</w:t>
-    </w:r>
-    <w:r>
-      <w:rPr>
-        <w:rFonts w:ascii="Times New Roman" w:hAnsi="Times New Roman" w:cs="Times New Roman"/>
-        <w:b/>
-        <w:sz w:val="20"/>
-      </w:rPr>
-      <w:t xml:space="preserve"> – Long Ngan Nguyen</w:t>
     </w:r>
   </w:p>
   <w:p>
@@ -1688,7 +1794,7 @@
 </file>
 
 <file path=word/footnotes.xml><?xml version="1.0" encoding="utf-8"?>
-<w:footnotes xmlns:wpc="http://schemas.microsoft.com/office/word/2010/wordprocessingCanvas" xmlns:cx="http://schemas.microsoft.com/office/drawing/2014/chartex" xmlns:cx1="http://schemas.microsoft.com/office/drawing/2015/9/8/chartex" xmlns:cx2="http://schemas.microsoft.com/office/drawing/2015/10/21/chartex" xmlns:cx3="http://schemas.microsoft.com/office/drawing/2016/5/9/chartex" xmlns:cx4="http://schemas.microsoft.com/office/drawing/2016/5/10/chartex" xmlns:cx5="http://schemas.microsoft.com/office/drawing/2016/5/11/chartex" xmlns:cx6="http://schemas.microsoft.com/office/drawing/2016/5/12/chartex" xmlns:cx7="http://schemas.microsoft.com/office/drawing/2016/5/13/chartex" xmlns:cx8="http://schemas.microsoft.com/office/drawing/2016/5/14/chartex" xmlns:mc="http://schemas.openxmlformats.org/markup-compatibility/2006" xmlns:aink="http://schemas.microsoft.com/office/drawing/2016/ink" xmlns:am3d="http://schemas.microsoft.com/office/drawing/2017/model3d" xmlns:o="urn:schemas-microsoft-com:office:office" xmlns:r="http://schemas.openxmlformats.org/officeDocument/2006/relationships" xmlns:m="http://schemas.openxmlformats.org/officeDocument/2006/math" xmlns:v="urn:schemas-microsoft-com:vml" xmlns:wp14="http://schemas.microsoft.com/office/word/2010/wordprocessingDrawing" xmlns:wp="http://schemas.openxmlformats.org/drawingml/2006/wordprocessingDrawing" xmlns:w10="urn:schemas-microsoft-com:office:word" xmlns:w="http://schemas.openxmlformats.org/wordprocessingml/2006/main" xmlns:w14="http://schemas.microsoft.com/office/word/2010/wordml" xmlns:w15="http://schemas.microsoft.com/office/word/2012/wordml" xmlns:w16cex="http://schemas.microsoft.com/office/word/2018/wordml/cex" xmlns:w16cid="http://schemas.microsoft.com/office/word/2016/wordml/cid" xmlns:w16="http://schemas.microsoft.com/office/word/2018/wordml" xmlns:w16se="http://schemas.microsoft.com/office/word/2015/wordml/symex" xmlns:wpg="http://schemas.microsoft.com/office/word/2010/wordprocessingGroup" xmlns:wpi="http://schemas.microsoft.com/office/word/2010/wordprocessingInk" xmlns:wne="http://schemas.microsoft.com/office/word/2006/wordml" xmlns:wps="http://schemas.microsoft.com/office/word/2010/wordprocessingShape" mc:Ignorable="w14 w15 w16se w16cid w16 w16cex wp14">
+<w:footnotes xmlns:wpc="http://schemas.microsoft.com/office/word/2010/wordprocessingCanvas" xmlns:cx="http://schemas.microsoft.com/office/drawing/2014/chartex" xmlns:cx1="http://schemas.microsoft.com/office/drawing/2015/9/8/chartex" xmlns:cx2="http://schemas.microsoft.com/office/drawing/2015/10/21/chartex" xmlns:cx3="http://schemas.microsoft.com/office/drawing/2016/5/9/chartex" xmlns:cx4="http://schemas.microsoft.com/office/drawing/2016/5/10/chartex" xmlns:cx5="http://schemas.microsoft.com/office/drawing/2016/5/11/chartex" xmlns:cx6="http://schemas.microsoft.com/office/drawing/2016/5/12/chartex" xmlns:cx7="http://schemas.microsoft.com/office/drawing/2016/5/13/chartex" xmlns:cx8="http://schemas.microsoft.com/office/drawing/2016/5/14/chartex" xmlns:mc="http://schemas.openxmlformats.org/markup-compatibility/2006" xmlns:aink="http://schemas.microsoft.com/office/drawing/2016/ink" xmlns:am3d="http://schemas.microsoft.com/office/drawing/2017/model3d" xmlns:o="urn:schemas-microsoft-com:office:office" xmlns:r="http://schemas.openxmlformats.org/officeDocument/2006/relationships" xmlns:m="http://schemas.openxmlformats.org/officeDocument/2006/math" xmlns:v="urn:schemas-microsoft-com:vml" xmlns:wp14="http://schemas.microsoft.com/office/word/2010/wordprocessingDrawing" xmlns:wp="http://schemas.openxmlformats.org/drawingml/2006/wordprocessingDrawing" xmlns:w10="urn:schemas-microsoft-com:office:word" xmlns:w="http://schemas.openxmlformats.org/wordprocessingml/2006/main" xmlns:w14="http://schemas.microsoft.com/office/word/2010/wordml" xmlns:w15="http://schemas.microsoft.com/office/word/2012/wordml" xmlns:w16cid="http://schemas.microsoft.com/office/word/2016/wordml/cid" xmlns:w16se="http://schemas.microsoft.com/office/word/2015/wordml/symex" xmlns:wpg="http://schemas.microsoft.com/office/word/2010/wordprocessingGroup" xmlns:wpi="http://schemas.microsoft.com/office/word/2010/wordprocessingInk" xmlns:wne="http://schemas.microsoft.com/office/word/2006/wordml" xmlns:wps="http://schemas.microsoft.com/office/word/2010/wordprocessingShape" mc:Ignorable="w14 w15 w16se w16cid wp14">
   <w:footnote w:type="separator" w:id="-1">
     <w:p>
       <w:pPr>
@@ -1713,7 +1819,7 @@
 </file>
 
 <file path=word/header1.xml><?xml version="1.0" encoding="utf-8"?>
-<w:hdr xmlns:wpc="http://schemas.microsoft.com/office/word/2010/wordprocessingCanvas" xmlns:cx="http://schemas.microsoft.com/office/drawing/2014/chartex" xmlns:cx1="http://schemas.microsoft.com/office/drawing/2015/9/8/chartex" xmlns:cx2="http://schemas.microsoft.com/office/drawing/2015/10/21/chartex" xmlns:cx3="http://schemas.microsoft.com/office/drawing/2016/5/9/chartex" xmlns:cx4="http://schemas.microsoft.com/office/drawing/2016/5/10/chartex" xmlns:cx5="http://schemas.microsoft.com/office/drawing/2016/5/11/chartex" xmlns:cx6="http://schemas.microsoft.com/office/drawing/2016/5/12/chartex" xmlns:cx7="http://schemas.microsoft.com/office/drawing/2016/5/13/chartex" xmlns:cx8="http://schemas.microsoft.com/office/drawing/2016/5/14/chartex" xmlns:mc="http://schemas.openxmlformats.org/markup-compatibility/2006" xmlns:aink="http://schemas.microsoft.com/office/drawing/2016/ink" xmlns:am3d="http://schemas.microsoft.com/office/drawing/2017/model3d" xmlns:o="urn:schemas-microsoft-com:office:office" xmlns:r="http://schemas.openxmlformats.org/officeDocument/2006/relationships" xmlns:m="http://schemas.openxmlformats.org/officeDocument/2006/math" xmlns:v="urn:schemas-microsoft-com:vml" xmlns:wp14="http://schemas.microsoft.com/office/word/2010/wordprocessingDrawing" xmlns:wp="http://schemas.openxmlformats.org/drawingml/2006/wordprocessingDrawing" xmlns:w10="urn:schemas-microsoft-com:office:word" xmlns:w="http://schemas.openxmlformats.org/wordprocessingml/2006/main" xmlns:w14="http://schemas.microsoft.com/office/word/2010/wordml" xmlns:w15="http://schemas.microsoft.com/office/word/2012/wordml" xmlns:w16cex="http://schemas.microsoft.com/office/word/2018/wordml/cex" xmlns:w16cid="http://schemas.microsoft.com/office/word/2016/wordml/cid" xmlns:w16="http://schemas.microsoft.com/office/word/2018/wordml" xmlns:w16se="http://schemas.microsoft.com/office/word/2015/wordml/symex" xmlns:wpg="http://schemas.microsoft.com/office/word/2010/wordprocessingGroup" xmlns:wpi="http://schemas.microsoft.com/office/word/2010/wordprocessingInk" xmlns:wne="http://schemas.microsoft.com/office/word/2006/wordml" xmlns:wps="http://schemas.microsoft.com/office/word/2010/wordprocessingShape" mc:Ignorable="w14 w15 w16se w16cid w16 w16cex wp14">
+<w:hdr xmlns:wpc="http://schemas.microsoft.com/office/word/2010/wordprocessingCanvas" xmlns:cx="http://schemas.microsoft.com/office/drawing/2014/chartex" xmlns:cx1="http://schemas.microsoft.com/office/drawing/2015/9/8/chartex" xmlns:cx2="http://schemas.microsoft.com/office/drawing/2015/10/21/chartex" xmlns:cx3="http://schemas.microsoft.com/office/drawing/2016/5/9/chartex" xmlns:cx4="http://schemas.microsoft.com/office/drawing/2016/5/10/chartex" xmlns:cx5="http://schemas.microsoft.com/office/drawing/2016/5/11/chartex" xmlns:cx6="http://schemas.microsoft.com/office/drawing/2016/5/12/chartex" xmlns:cx7="http://schemas.microsoft.com/office/drawing/2016/5/13/chartex" xmlns:cx8="http://schemas.microsoft.com/office/drawing/2016/5/14/chartex" xmlns:mc="http://schemas.openxmlformats.org/markup-compatibility/2006" xmlns:aink="http://schemas.microsoft.com/office/drawing/2016/ink" xmlns:am3d="http://schemas.microsoft.com/office/drawing/2017/model3d" xmlns:o="urn:schemas-microsoft-com:office:office" xmlns:r="http://schemas.openxmlformats.org/officeDocument/2006/relationships" xmlns:m="http://schemas.openxmlformats.org/officeDocument/2006/math" xmlns:v="urn:schemas-microsoft-com:vml" xmlns:wp14="http://schemas.microsoft.com/office/word/2010/wordprocessingDrawing" xmlns:wp="http://schemas.openxmlformats.org/drawingml/2006/wordprocessingDrawing" xmlns:w10="urn:schemas-microsoft-com:office:word" xmlns:w="http://schemas.openxmlformats.org/wordprocessingml/2006/main" xmlns:w14="http://schemas.microsoft.com/office/word/2010/wordml" xmlns:w15="http://schemas.microsoft.com/office/word/2012/wordml" xmlns:w16cid="http://schemas.microsoft.com/office/word/2016/wordml/cid" xmlns:w16se="http://schemas.microsoft.com/office/word/2015/wordml/symex" xmlns:wpg="http://schemas.microsoft.com/office/word/2010/wordprocessingGroup" xmlns:wpi="http://schemas.microsoft.com/office/word/2010/wordprocessingInk" xmlns:wne="http://schemas.microsoft.com/office/word/2006/wordml" xmlns:wps="http://schemas.microsoft.com/office/word/2010/wordprocessingShape" mc:Ignorable="w14 w15 w16se w16cid wp14">
   <w:p>
     <w:pPr>
       <w:pStyle w:val="Header"/>
@@ -1788,8 +1894,27 @@
 </w:hdr>
 </file>
 
+<file path=word/header2.xml><?xml version="1.0" encoding="utf-8"?>
+<w:hdr xmlns:wpc="http://schemas.microsoft.com/office/word/2010/wordprocessingCanvas" xmlns:cx="http://schemas.microsoft.com/office/drawing/2014/chartex" xmlns:cx1="http://schemas.microsoft.com/office/drawing/2015/9/8/chartex" xmlns:cx2="http://schemas.microsoft.com/office/drawing/2015/10/21/chartex" xmlns:cx3="http://schemas.microsoft.com/office/drawing/2016/5/9/chartex" xmlns:cx4="http://schemas.microsoft.com/office/drawing/2016/5/10/chartex" xmlns:cx5="http://schemas.microsoft.com/office/drawing/2016/5/11/chartex" xmlns:cx6="http://schemas.microsoft.com/office/drawing/2016/5/12/chartex" xmlns:cx7="http://schemas.microsoft.com/office/drawing/2016/5/13/chartex" xmlns:cx8="http://schemas.microsoft.com/office/drawing/2016/5/14/chartex" xmlns:mc="http://schemas.openxmlformats.org/markup-compatibility/2006" xmlns:aink="http://schemas.microsoft.com/office/drawing/2016/ink" xmlns:am3d="http://schemas.microsoft.com/office/drawing/2017/model3d" xmlns:o="urn:schemas-microsoft-com:office:office" xmlns:r="http://schemas.openxmlformats.org/officeDocument/2006/relationships" xmlns:m="http://schemas.openxmlformats.org/officeDocument/2006/math" xmlns:v="urn:schemas-microsoft-com:vml" xmlns:wp14="http://schemas.microsoft.com/office/word/2010/wordprocessingDrawing" xmlns:wp="http://schemas.openxmlformats.org/drawingml/2006/wordprocessingDrawing" xmlns:w10="urn:schemas-microsoft-com:office:word" xmlns:w="http://schemas.openxmlformats.org/wordprocessingml/2006/main" xmlns:w14="http://schemas.microsoft.com/office/word/2010/wordml" xmlns:w15="http://schemas.microsoft.com/office/word/2012/wordml" xmlns:w16cid="http://schemas.microsoft.com/office/word/2016/wordml/cid" xmlns:w16se="http://schemas.microsoft.com/office/word/2015/wordml/symex" xmlns:wpg="http://schemas.microsoft.com/office/word/2010/wordprocessingGroup" xmlns:wpi="http://schemas.microsoft.com/office/word/2010/wordprocessingInk" xmlns:wne="http://schemas.microsoft.com/office/word/2006/wordml" xmlns:wps="http://schemas.microsoft.com/office/word/2010/wordprocessingShape" mc:Ignorable="w14 w15 w16se w16cid wp14">
+  <w:p>
+    <w:pPr>
+      <w:pStyle w:val="Header"/>
+      <w:rPr>
+        <w:lang w:val="en-AU"/>
+      </w:rPr>
+    </w:pPr>
+    <w:r>
+      <w:rPr>
+        <w:lang w:val="en-AU"/>
+      </w:rPr>
+      <w:t>IFN646 BIOMEDICAL DATA SCIENCES</w:t>
+    </w:r>
+  </w:p>
+</w:hdr>
+</file>
+
 <file path=word/numbering.xml><?xml version="1.0" encoding="utf-8"?>
-<w:numbering xmlns:wpc="http://schemas.microsoft.com/office/word/2010/wordprocessingCanvas" xmlns:cx="http://schemas.microsoft.com/office/drawing/2014/chartex" xmlns:cx1="http://schemas.microsoft.com/office/drawing/2015/9/8/chartex" xmlns:cx2="http://schemas.microsoft.com/office/drawing/2015/10/21/chartex" xmlns:cx3="http://schemas.microsoft.com/office/drawing/2016/5/9/chartex" xmlns:cx4="http://schemas.microsoft.com/office/drawing/2016/5/10/chartex" xmlns:cx5="http://schemas.microsoft.com/office/drawing/2016/5/11/chartex" xmlns:cx6="http://schemas.microsoft.com/office/drawing/2016/5/12/chartex" xmlns:cx7="http://schemas.microsoft.com/office/drawing/2016/5/13/chartex" xmlns:cx8="http://schemas.microsoft.com/office/drawing/2016/5/14/chartex" xmlns:mc="http://schemas.openxmlformats.org/markup-compatibility/2006" xmlns:aink="http://schemas.microsoft.com/office/drawing/2016/ink" xmlns:am3d="http://schemas.microsoft.com/office/drawing/2017/model3d" xmlns:o="urn:schemas-microsoft-com:office:office" xmlns:r="http://schemas.openxmlformats.org/officeDocument/2006/relationships" xmlns:m="http://schemas.openxmlformats.org/officeDocument/2006/math" xmlns:v="urn:schemas-microsoft-com:vml" xmlns:wp14="http://schemas.microsoft.com/office/word/2010/wordprocessingDrawing" xmlns:wp="http://schemas.openxmlformats.org/drawingml/2006/wordprocessingDrawing" xmlns:w10="urn:schemas-microsoft-com:office:word" xmlns:w="http://schemas.openxmlformats.org/wordprocessingml/2006/main" xmlns:w14="http://schemas.microsoft.com/office/word/2010/wordml" xmlns:w15="http://schemas.microsoft.com/office/word/2012/wordml" xmlns:w16cex="http://schemas.microsoft.com/office/word/2018/wordml/cex" xmlns:w16cid="http://schemas.microsoft.com/office/word/2016/wordml/cid" xmlns:w16="http://schemas.microsoft.com/office/word/2018/wordml" xmlns:w16se="http://schemas.microsoft.com/office/word/2015/wordml/symex" xmlns:wpg="http://schemas.microsoft.com/office/word/2010/wordprocessingGroup" xmlns:wpi="http://schemas.microsoft.com/office/word/2010/wordprocessingInk" xmlns:wne="http://schemas.microsoft.com/office/word/2006/wordml" xmlns:wps="http://schemas.microsoft.com/office/word/2010/wordprocessingShape" mc:Ignorable="w14 w15 w16se w16cid w16 w16cex wp14">
+<w:numbering xmlns:wpc="http://schemas.microsoft.com/office/word/2010/wordprocessingCanvas" xmlns:cx="http://schemas.microsoft.com/office/drawing/2014/chartex" xmlns:cx1="http://schemas.microsoft.com/office/drawing/2015/9/8/chartex" xmlns:cx2="http://schemas.microsoft.com/office/drawing/2015/10/21/chartex" xmlns:cx3="http://schemas.microsoft.com/office/drawing/2016/5/9/chartex" xmlns:cx4="http://schemas.microsoft.com/office/drawing/2016/5/10/chartex" xmlns:cx5="http://schemas.microsoft.com/office/drawing/2016/5/11/chartex" xmlns:cx6="http://schemas.microsoft.com/office/drawing/2016/5/12/chartex" xmlns:cx7="http://schemas.microsoft.com/office/drawing/2016/5/13/chartex" xmlns:cx8="http://schemas.microsoft.com/office/drawing/2016/5/14/chartex" xmlns:mc="http://schemas.openxmlformats.org/markup-compatibility/2006" xmlns:aink="http://schemas.microsoft.com/office/drawing/2016/ink" xmlns:am3d="http://schemas.microsoft.com/office/drawing/2017/model3d" xmlns:o="urn:schemas-microsoft-com:office:office" xmlns:r="http://schemas.openxmlformats.org/officeDocument/2006/relationships" xmlns:m="http://schemas.openxmlformats.org/officeDocument/2006/math" xmlns:v="urn:schemas-microsoft-com:vml" xmlns:wp14="http://schemas.microsoft.com/office/word/2010/wordprocessingDrawing" xmlns:wp="http://schemas.openxmlformats.org/drawingml/2006/wordprocessingDrawing" xmlns:w10="urn:schemas-microsoft-com:office:word" xmlns:w="http://schemas.openxmlformats.org/wordprocessingml/2006/main" xmlns:w14="http://schemas.microsoft.com/office/word/2010/wordml" xmlns:w15="http://schemas.microsoft.com/office/word/2012/wordml" xmlns:w16cid="http://schemas.microsoft.com/office/word/2016/wordml/cid" xmlns:w16se="http://schemas.microsoft.com/office/word/2015/wordml/symex" xmlns:wpg="http://schemas.microsoft.com/office/word/2010/wordprocessingGroup" xmlns:wpi="http://schemas.microsoft.com/office/word/2010/wordprocessingInk" xmlns:wne="http://schemas.microsoft.com/office/word/2006/wordml" xmlns:wps="http://schemas.microsoft.com/office/word/2010/wordprocessingShape" mc:Ignorable="w14 w15 w16se w16cid wp14">
   <w:abstractNum w:abstractNumId="0" w15:restartNumberingAfterBreak="0">
     <w:nsid w:val="0B656231"/>
     <w:multiLevelType w:val="hybridMultilevel"/>
@@ -4062,7 +4187,7 @@
 </file>
 
 <file path=word/styles.xml><?xml version="1.0" encoding="utf-8"?>
-<w:styles xmlns:mc="http://schemas.openxmlformats.org/markup-compatibility/2006" xmlns:r="http://schemas.openxmlformats.org/officeDocument/2006/relationships" xmlns:w="http://schemas.openxmlformats.org/wordprocessingml/2006/main" xmlns:w14="http://schemas.microsoft.com/office/word/2010/wordml" xmlns:w15="http://schemas.microsoft.com/office/word/2012/wordml" xmlns:w16cex="http://schemas.microsoft.com/office/word/2018/wordml/cex" xmlns:w16cid="http://schemas.microsoft.com/office/word/2016/wordml/cid" xmlns:w16="http://schemas.microsoft.com/office/word/2018/wordml" xmlns:w16se="http://schemas.microsoft.com/office/word/2015/wordml/symex" mc:Ignorable="w14 w15 w16se w16cid w16 w16cex">
+<w:styles xmlns:mc="http://schemas.openxmlformats.org/markup-compatibility/2006" xmlns:r="http://schemas.openxmlformats.org/officeDocument/2006/relationships" xmlns:w="http://schemas.openxmlformats.org/wordprocessingml/2006/main" xmlns:w14="http://schemas.microsoft.com/office/word/2010/wordml" xmlns:w15="http://schemas.microsoft.com/office/word/2012/wordml" xmlns:w16cid="http://schemas.microsoft.com/office/word/2016/wordml/cid" xmlns:w16se="http://schemas.microsoft.com/office/word/2015/wordml/symex" mc:Ignorable="w14 w15 w16se w16cid">
   <w:docDefaults>
     <w:rPrDefault>
       <w:rPr>
@@ -5292,7 +5417,7 @@
 </file>
 
 <file path=customXml/itemProps1.xml><?xml version="1.0" encoding="utf-8"?>
-<ds:datastoreItem xmlns:ds="http://schemas.openxmlformats.org/officeDocument/2006/customXml" ds:itemID="{1505E045-A995-4527-BBEF-41C6FEEAC8AA}">
+<ds:datastoreItem xmlns:ds="http://schemas.openxmlformats.org/officeDocument/2006/customXml" ds:itemID="{F07EA0A3-568D-49AD-A812-F17C4D85F902}">
   <ds:schemaRefs>
     <ds:schemaRef ds:uri="http://schemas.openxmlformats.org/officeDocument/2006/bibliography"/>
   </ds:schemaRefs>

</xml_diff>